<commit_message>
doc(student4): Cambiados documentos de reportes del Student#4
</commit_message>
<xml_diff>
--- a/Acme-L3-D04/reports/D01/Student #4/Student #4 D01 Informe de análisis.docx
+++ b/Acme-L3-D04/reports/D01/Student #4/Student #4 D01 Informe de análisis.docx
@@ -1,6 +1,6 @@
 
 <file path=word/document.xml><?xml version="1.0" encoding="utf-8"?>
-<w:document xmlns:wpc="http://schemas.microsoft.com/office/word/2010/wordprocessingCanvas" xmlns:cx="http://schemas.microsoft.com/office/drawing/2014/chartex" xmlns:cx1="http://schemas.microsoft.com/office/drawing/2015/9/8/chartex" xmlns:cx2="http://schemas.microsoft.com/office/drawing/2015/10/21/chartex" xmlns:cx3="http://schemas.microsoft.com/office/drawing/2016/5/9/chartex" xmlns:cx4="http://schemas.microsoft.com/office/drawing/2016/5/10/chartex" xmlns:cx5="http://schemas.microsoft.com/office/drawing/2016/5/11/chartex" xmlns:cx6="http://schemas.microsoft.com/office/drawing/2016/5/12/chartex" xmlns:cx7="http://schemas.microsoft.com/office/drawing/2016/5/13/chartex" xmlns:cx8="http://schemas.microsoft.com/office/drawing/2016/5/14/chartex" xmlns:mc="http://schemas.openxmlformats.org/markup-compatibility/2006" xmlns:aink="http://schemas.microsoft.com/office/drawing/2016/ink" xmlns:am3d="http://schemas.microsoft.com/office/drawing/2017/model3d" xmlns:o="urn:schemas-microsoft-com:office:office" xmlns:oel="http://schemas.microsoft.com/office/2019/extlst" xmlns:r="http://schemas.openxmlformats.org/officeDocument/2006/relationships" xmlns:m="http://schemas.openxmlformats.org/officeDocument/2006/math" xmlns:v="urn:schemas-microsoft-com:vml" xmlns:wp14="http://schemas.microsoft.com/office/word/2010/wordprocessingDrawing" xmlns:wp="http://schemas.openxmlformats.org/drawingml/2006/wordprocessingDrawing" xmlns:w10="urn:schemas-microsoft-com:office:word" xmlns:w="http://schemas.openxmlformats.org/wordprocessingml/2006/main" xmlns:w14="http://schemas.microsoft.com/office/word/2010/wordml" xmlns:w15="http://schemas.microsoft.com/office/word/2012/wordml" xmlns:w16cex="http://schemas.microsoft.com/office/word/2018/wordml/cex" xmlns:w16cid="http://schemas.microsoft.com/office/word/2016/wordml/cid" xmlns:w16="http://schemas.microsoft.com/office/word/2018/wordml" xmlns:w16sdtdh="http://schemas.microsoft.com/office/word/2020/wordml/sdtdatahash" xmlns:w16se="http://schemas.microsoft.com/office/word/2015/wordml/symex" xmlns:wpg="http://schemas.microsoft.com/office/word/2010/wordprocessingGroup" xmlns:wpi="http://schemas.microsoft.com/office/word/2010/wordprocessingInk" xmlns:wne="http://schemas.microsoft.com/office/word/2006/wordml" xmlns:wps="http://schemas.microsoft.com/office/word/2010/wordprocessingShape" mc:Ignorable="w14 w15 w16se w16cid w16 w16cex w16sdtdh wp14">
+<w:document xmlns:wpc="http://schemas.microsoft.com/office/word/2010/wordprocessingCanvas" xmlns:cx="http://schemas.microsoft.com/office/drawing/2014/chartex" xmlns:cx1="http://schemas.microsoft.com/office/drawing/2015/9/8/chartex" xmlns:cx2="http://schemas.microsoft.com/office/drawing/2015/10/21/chartex" xmlns:cx3="http://schemas.microsoft.com/office/drawing/2016/5/9/chartex" xmlns:cx4="http://schemas.microsoft.com/office/drawing/2016/5/10/chartex" xmlns:cx5="http://schemas.microsoft.com/office/drawing/2016/5/11/chartex" xmlns:cx6="http://schemas.microsoft.com/office/drawing/2016/5/12/chartex" xmlns:cx7="http://schemas.microsoft.com/office/drawing/2016/5/13/chartex" xmlns:cx8="http://schemas.microsoft.com/office/drawing/2016/5/14/chartex" xmlns:mc="http://schemas.openxmlformats.org/markup-compatibility/2006" xmlns:aink="http://schemas.microsoft.com/office/drawing/2016/ink" xmlns:am3d="http://schemas.microsoft.com/office/drawing/2017/model3d" xmlns:o="urn:schemas-microsoft-com:office:office" xmlns:oel="http://schemas.microsoft.com/office/2019/extlst" xmlns:r="http://schemas.openxmlformats.org/officeDocument/2006/relationships" xmlns:m="http://schemas.openxmlformats.org/officeDocument/2006/math" xmlns:v="urn:schemas-microsoft-com:vml" xmlns:wp14="http://schemas.microsoft.com/office/word/2010/wordprocessingDrawing" xmlns:wp="http://schemas.openxmlformats.org/drawingml/2006/wordprocessingDrawing" xmlns:w10="urn:schemas-microsoft-com:office:word" xmlns:w="http://schemas.openxmlformats.org/wordprocessingml/2006/main" xmlns:w14="http://schemas.microsoft.com/office/word/2010/wordml" xmlns:w15="http://schemas.microsoft.com/office/word/2012/wordml" xmlns:w16cex="http://schemas.microsoft.com/office/word/2018/wordml/cex" xmlns:w16cid="http://schemas.microsoft.com/office/word/2016/wordml/cid" xmlns:w16="http://schemas.microsoft.com/office/word/2018/wordml" xmlns:w16du="http://schemas.microsoft.com/office/word/2023/wordml/word16du" xmlns:w16sdtdh="http://schemas.microsoft.com/office/word/2020/wordml/sdtdatahash" xmlns:w16se="http://schemas.microsoft.com/office/word/2015/wordml/symex" xmlns:wpg="http://schemas.microsoft.com/office/word/2010/wordprocessingGroup" xmlns:wpi="http://schemas.microsoft.com/office/word/2010/wordprocessingInk" xmlns:wne="http://schemas.microsoft.com/office/word/2006/wordml" xmlns:wps="http://schemas.microsoft.com/office/word/2010/wordprocessingShape" mc:Ignorable="w14 w15 w16se w16cid w16 w16cex w16sdtdh wp14">
   <w:body>
     <w:p>
       <w:pPr>
@@ -219,6 +219,7 @@
         </w:rPr>
         <w:t xml:space="preserve">Acme </w:t>
       </w:r>
+      <w:proofErr w:type="spellStart"/>
       <w:r>
         <w:rPr>
           <w:rFonts w:asciiTheme="majorHAnsi" w:eastAsiaTheme="majorEastAsia" w:hAnsiTheme="majorHAnsi" w:cstheme="majorBidi"/>
@@ -228,8 +229,9 @@
           <w:szCs w:val="56"/>
           <w:lang w:val="es-ES"/>
         </w:rPr>
-        <w:t>L3</w:t>
-      </w:r>
+        <w:t>One</w:t>
+      </w:r>
+      <w:proofErr w:type="spellEnd"/>
     </w:p>
     <w:p>
       <w:pPr>
@@ -307,8 +309,9 @@
         <w:r>
           <w:rPr>
             <w:rStyle w:val="Hipervnculo"/>
+            <w:lang w:val="es-ES"/>
           </w:rPr>
-          <w:t>https://github.com/alvgonfri/dp2-acme-l3</w:t>
+          <w:t>https://github.com/alvgonfri/dp2-acme-one</w:t>
         </w:r>
       </w:hyperlink>
     </w:p>
@@ -528,9 +531,11 @@
             <w:rPr>
               <w:rFonts w:eastAsiaTheme="minorEastAsia"/>
               <w:noProof/>
+              <w:kern w:val="2"/>
               <w:sz w:val="22"/>
               <w:szCs w:val="22"/>
               <w:lang w:val="es-ES" w:eastAsia="es-ES"/>
+              <w14:ligatures w14:val="standardContextual"/>
             </w:rPr>
           </w:pPr>
           <w:r>
@@ -542,7 +547,7 @@
           <w:r>
             <w:fldChar w:fldCharType="separate"/>
           </w:r>
-          <w:hyperlink w:anchor="_Toc127536143" w:history="1">
+          <w:hyperlink w:anchor="_Toc135685865" w:history="1">
             <w:r>
               <w:rPr>
                 <w:rStyle w:val="Hipervnculo"/>
@@ -570,7 +575,7 @@
                 <w:noProof/>
                 <w:webHidden/>
               </w:rPr>
-              <w:instrText xml:space="preserve"> PAGEREF _Toc127536143 \h </w:instrText>
+              <w:instrText xml:space="preserve"> PAGEREF _Toc135685865 \h </w:instrText>
             </w:r>
             <w:r>
               <w:rPr>
@@ -610,12 +615,14 @@
             <w:rPr>
               <w:rFonts w:eastAsiaTheme="minorEastAsia"/>
               <w:noProof/>
+              <w:kern w:val="2"/>
               <w:sz w:val="22"/>
               <w:szCs w:val="22"/>
               <w:lang w:val="es-ES" w:eastAsia="es-ES"/>
+              <w14:ligatures w14:val="standardContextual"/>
             </w:rPr>
           </w:pPr>
-          <w:hyperlink w:anchor="_Toc127536144" w:history="1">
+          <w:hyperlink w:anchor="_Toc135685866" w:history="1">
             <w:r>
               <w:rPr>
                 <w:rStyle w:val="Hipervnculo"/>
@@ -643,7 +650,7 @@
                 <w:noProof/>
                 <w:webHidden/>
               </w:rPr>
-              <w:instrText xml:space="preserve"> PAGEREF _Toc127536144 \h </w:instrText>
+              <w:instrText xml:space="preserve"> PAGEREF _Toc135685866 \h </w:instrText>
             </w:r>
             <w:r>
               <w:rPr>
@@ -683,12 +690,14 @@
             <w:rPr>
               <w:rFonts w:eastAsiaTheme="minorEastAsia"/>
               <w:noProof/>
+              <w:kern w:val="2"/>
               <w:sz w:val="22"/>
               <w:szCs w:val="22"/>
               <w:lang w:val="es-ES" w:eastAsia="es-ES"/>
+              <w14:ligatures w14:val="standardContextual"/>
             </w:rPr>
           </w:pPr>
-          <w:hyperlink w:anchor="_Toc127536145" w:history="1">
+          <w:hyperlink w:anchor="_Toc135685867" w:history="1">
             <w:r>
               <w:rPr>
                 <w:rStyle w:val="Hipervnculo"/>
@@ -716,7 +725,7 @@
                 <w:noProof/>
                 <w:webHidden/>
               </w:rPr>
-              <w:instrText xml:space="preserve"> PAGEREF _Toc127536145 \h </w:instrText>
+              <w:instrText xml:space="preserve"> PAGEREF _Toc135685867 \h </w:instrText>
             </w:r>
             <w:r>
               <w:rPr>
@@ -756,12 +765,14 @@
             <w:rPr>
               <w:rFonts w:eastAsiaTheme="minorEastAsia"/>
               <w:noProof/>
+              <w:kern w:val="2"/>
               <w:sz w:val="22"/>
               <w:szCs w:val="22"/>
               <w:lang w:val="es-ES" w:eastAsia="es-ES"/>
+              <w14:ligatures w14:val="standardContextual"/>
             </w:rPr>
           </w:pPr>
-          <w:hyperlink w:anchor="_Toc127536146" w:history="1">
+          <w:hyperlink w:anchor="_Toc135685868" w:history="1">
             <w:r>
               <w:rPr>
                 <w:rStyle w:val="Hipervnculo"/>
@@ -789,7 +800,7 @@
                 <w:noProof/>
                 <w:webHidden/>
               </w:rPr>
-              <w:instrText xml:space="preserve"> PAGEREF _Toc127536146 \h </w:instrText>
+              <w:instrText xml:space="preserve"> PAGEREF _Toc135685868 \h </w:instrText>
             </w:r>
             <w:r>
               <w:rPr>
@@ -829,12 +840,14 @@
             <w:rPr>
               <w:rFonts w:eastAsiaTheme="minorEastAsia"/>
               <w:noProof/>
+              <w:kern w:val="2"/>
               <w:sz w:val="22"/>
               <w:szCs w:val="22"/>
               <w:lang w:val="es-ES" w:eastAsia="es-ES"/>
+              <w14:ligatures w14:val="standardContextual"/>
             </w:rPr>
           </w:pPr>
-          <w:hyperlink w:anchor="_Toc127536147" w:history="1">
+          <w:hyperlink w:anchor="_Toc135685869" w:history="1">
             <w:r>
               <w:rPr>
                 <w:rStyle w:val="Hipervnculo"/>
@@ -862,7 +875,7 @@
                 <w:noProof/>
                 <w:webHidden/>
               </w:rPr>
-              <w:instrText xml:space="preserve"> PAGEREF _Toc127536147 \h </w:instrText>
+              <w:instrText xml:space="preserve"> PAGEREF _Toc135685869 \h </w:instrText>
             </w:r>
             <w:r>
               <w:rPr>
@@ -902,18 +915,95 @@
             <w:rPr>
               <w:rFonts w:eastAsiaTheme="minorEastAsia"/>
               <w:noProof/>
+              <w:kern w:val="2"/>
               <w:sz w:val="22"/>
               <w:szCs w:val="22"/>
               <w:lang w:val="es-ES" w:eastAsia="es-ES"/>
+              <w14:ligatures w14:val="standardContextual"/>
             </w:rPr>
           </w:pPr>
-          <w:hyperlink w:anchor="_Toc127536148" w:history="1">
+          <w:hyperlink w:anchor="_Toc135685870" w:history="1">
             <w:r>
               <w:rPr>
                 <w:rStyle w:val="Hipervnculo"/>
                 <w:noProof/>
                 <w:lang w:val="es-ES"/>
               </w:rPr>
+              <w:t>R2: Student#4 Analysis Report</w:t>
+            </w:r>
+            <w:r>
+              <w:rPr>
+                <w:noProof/>
+                <w:webHidden/>
+              </w:rPr>
+              <w:tab/>
+            </w:r>
+            <w:r>
+              <w:rPr>
+                <w:noProof/>
+                <w:webHidden/>
+              </w:rPr>
+              <w:fldChar w:fldCharType="begin"/>
+            </w:r>
+            <w:r>
+              <w:rPr>
+                <w:noProof/>
+                <w:webHidden/>
+              </w:rPr>
+              <w:instrText xml:space="preserve"> PAGEREF _Toc135685870 \h </w:instrText>
+            </w:r>
+            <w:r>
+              <w:rPr>
+                <w:noProof/>
+                <w:webHidden/>
+              </w:rPr>
+            </w:r>
+            <w:r>
+              <w:rPr>
+                <w:noProof/>
+                <w:webHidden/>
+              </w:rPr>
+              <w:fldChar w:fldCharType="separate"/>
+            </w:r>
+            <w:r>
+              <w:rPr>
+                <w:noProof/>
+                <w:webHidden/>
+              </w:rPr>
+              <w:t>6</w:t>
+            </w:r>
+            <w:r>
+              <w:rPr>
+                <w:noProof/>
+                <w:webHidden/>
+              </w:rPr>
+              <w:fldChar w:fldCharType="end"/>
+            </w:r>
+          </w:hyperlink>
+        </w:p>
+        <w:p>
+          <w:pPr>
+            <w:pStyle w:val="TDC2"/>
+            <w:tabs>
+              <w:tab w:val="right" w:leader="dot" w:pos="9010"/>
+            </w:tabs>
+            <w:rPr>
+              <w:rFonts w:eastAsiaTheme="minorEastAsia"/>
+              <w:noProof/>
+              <w:kern w:val="2"/>
+              <w:sz w:val="22"/>
+              <w:szCs w:val="22"/>
+              <w:lang w:val="es-ES" w:eastAsia="es-ES"/>
+              <w14:ligatures w14:val="standardContextual"/>
+            </w:rPr>
+          </w:pPr>
+          <w:hyperlink w:anchor="_Toc135685871" w:history="1">
+            <w:r>
+              <w:rPr>
+                <w:rStyle w:val="Hipervnculo"/>
+                <w:noProof/>
+                <w:lang w:val="es-ES"/>
+              </w:rPr>
               <w:t>R3: Student#4 Planning Report</w:t>
             </w:r>
             <w:r>
@@ -935,7 +1025,7 @@
                 <w:noProof/>
                 <w:webHidden/>
               </w:rPr>
-              <w:instrText xml:space="preserve"> PAGEREF _Toc127536148 \h </w:instrText>
+              <w:instrText xml:space="preserve"> PAGEREF _Toc135685871 \h </w:instrText>
             </w:r>
             <w:r>
               <w:rPr>
@@ -975,12 +1065,14 @@
             <w:rPr>
               <w:rFonts w:eastAsiaTheme="minorEastAsia"/>
               <w:noProof/>
+              <w:kern w:val="2"/>
               <w:sz w:val="22"/>
               <w:szCs w:val="22"/>
               <w:lang w:val="es-ES" w:eastAsia="es-ES"/>
+              <w14:ligatures w14:val="standardContextual"/>
             </w:rPr>
           </w:pPr>
-          <w:hyperlink w:anchor="_Toc127536149" w:history="1">
+          <w:hyperlink w:anchor="_Toc135685872" w:history="1">
             <w:r>
               <w:rPr>
                 <w:rStyle w:val="Hipervnculo"/>
@@ -1008,7 +1100,7 @@
                 <w:noProof/>
                 <w:webHidden/>
               </w:rPr>
-              <w:instrText xml:space="preserve"> PAGEREF _Toc127536149 \h </w:instrText>
+              <w:instrText xml:space="preserve"> PAGEREF _Toc135685872 \h </w:instrText>
             </w:r>
             <w:r>
               <w:rPr>
@@ -1048,12 +1140,14 @@
             <w:rPr>
               <w:rFonts w:eastAsiaTheme="minorEastAsia"/>
               <w:noProof/>
+              <w:kern w:val="2"/>
               <w:sz w:val="22"/>
               <w:szCs w:val="22"/>
               <w:lang w:val="es-ES" w:eastAsia="es-ES"/>
+              <w14:ligatures w14:val="standardContextual"/>
             </w:rPr>
           </w:pPr>
-          <w:hyperlink w:anchor="_Toc127536150" w:history="1">
+          <w:hyperlink w:anchor="_Toc135685873" w:history="1">
             <w:r>
               <w:rPr>
                 <w:rStyle w:val="Hipervnculo"/>
@@ -1081,7 +1175,7 @@
                 <w:noProof/>
                 <w:webHidden/>
               </w:rPr>
-              <w:instrText xml:space="preserve"> PAGEREF _Toc127536150 \h </w:instrText>
+              <w:instrText xml:space="preserve"> PAGEREF _Toc135685873 \h </w:instrText>
             </w:r>
             <w:r>
               <w:rPr>
@@ -1148,7 +1242,7 @@
           <w:lang w:val="es-ES"/>
         </w:rPr>
       </w:pPr>
-      <w:bookmarkStart w:id="0" w:name="_Toc127536143"/>
+      <w:bookmarkStart w:id="0" w:name="_Toc135685865"/>
       <w:r>
         <w:rPr>
           <w:lang w:val="es-ES"/>
@@ -1187,7 +1281,7 @@
         <w:rPr>
           <w:lang w:val="es-ES"/>
         </w:rPr>
-        <w:t xml:space="preserve"> necesarios para el primer entregable de forma detallada y específica. Para cada uno de ellos, se describirá el proceso utilizado para satisfacerlos. Al generar este informe, se tendrá un registro completo de los pasos seguidos para cumplir con los requisitos, lo que será beneficioso para futuras referencias y consultas en caso de ser necesario justificar alguna tarea realizada. En resumen, el objetivo es proporcionar una documentación exhaustiva que ayude en la gestión de proyectos.</w:t>
+        <w:t xml:space="preserve"> necesarios para el primer entregable de forma detallada y específica. Para cada uno de ellos, se describirá el proceso utilizado para satisfacerlos. Al generar este informe, se tendrá un registro completo de los pasos seguidos para cumplir con los requisitos, lo que será beneficioso para futuras referencias y consultas en caso de ser necesario justificar alguna tarea realizada.</w:t>
       </w:r>
     </w:p>
     <w:p>
@@ -1215,7 +1309,7 @@
           <w:lang w:val="es-ES"/>
         </w:rPr>
       </w:pPr>
-      <w:bookmarkStart w:id="1" w:name="_Toc127536144"/>
+      <w:bookmarkStart w:id="1" w:name="_Toc135685866"/>
       <w:r>
         <w:rPr>
           <w:lang w:val="es-ES"/>
@@ -1557,7 +1651,7 @@
           <w:lang w:val="es-ES"/>
         </w:rPr>
       </w:pPr>
-      <w:bookmarkStart w:id="2" w:name="_Toc127536145"/>
+      <w:bookmarkStart w:id="2" w:name="_Toc135685867"/>
       <w:r>
         <w:rPr>
           <w:lang w:val="es-ES"/>
@@ -1676,6 +1770,32 @@
         <w:rPr>
           <w:lang w:val="es-ES"/>
         </w:rPr>
+        <w:t>En este documento podemos encontrar una página a modo portada del reporte, una tabla que nos sirve de índice del documento,</w:t>
+      </w:r>
+      <w:r>
+        <w:rPr>
+          <w:lang w:val="es-ES"/>
+        </w:rPr>
+        <w:t xml:space="preserve"> tras esto, podemos ver un resumen ejecutivo donde se explica la intención que se tiene realizando este reporte. Tras todo esto llegamos a esta pequeña introducción y luego se comienza a desarrollar el análisis de cada requisito en la sección de Contenido. Al final del documento también podemos encontrar un apartado sobre el que explicar las conclusiones obtenidas con el informe, y otro apartado para poder insertar referencias a modo de bibliografía.</w:t>
+      </w:r>
+    </w:p>
+    <w:p>
+      <w:pPr>
+        <w:rPr>
+          <w:lang w:val="es-ES"/>
+        </w:rPr>
+      </w:pPr>
+    </w:p>
+    <w:p>
+      <w:pPr>
+        <w:rPr>
+          <w:lang w:val="es-ES"/>
+        </w:rPr>
+      </w:pPr>
+      <w:r>
+        <w:rPr>
+          <w:lang w:val="es-ES"/>
+        </w:rPr>
         <w:t xml:space="preserve">Entre los requisitos analizados son dos: La creación del Anonymous link del </w:t>
       </w:r>
       <w:proofErr w:type="spellStart"/>
@@ -1690,7 +1810,19 @@
         <w:rPr>
           <w:lang w:val="es-ES"/>
         </w:rPr>
-        <w:t xml:space="preserve"> 4 en el proyecto y la realización del informe de planificación del </w:t>
+        <w:t xml:space="preserve"> 4 en el proyecto y la realización del informe de planificación</w:t>
+      </w:r>
+      <w:r>
+        <w:rPr>
+          <w:lang w:val="es-ES"/>
+        </w:rPr>
+        <w:t xml:space="preserve"> y análisis</w:t>
+      </w:r>
+      <w:r>
+        <w:rPr>
+          <w:lang w:val="es-ES"/>
+        </w:rPr>
+        <w:t xml:space="preserve"> del </w:t>
       </w:r>
       <w:proofErr w:type="spellStart"/>
       <w:r>
@@ -1756,7 +1888,7 @@
           <w:lang w:val="es-ES"/>
         </w:rPr>
       </w:pPr>
-      <w:bookmarkStart w:id="3" w:name="_Toc127536146"/>
+      <w:bookmarkStart w:id="3" w:name="_Toc135685868"/>
       <w:r>
         <w:rPr>
           <w:lang w:val="es-ES"/>
@@ -1782,7 +1914,7 @@
           <w:lang w:val="es-ES"/>
         </w:rPr>
       </w:pPr>
-      <w:bookmarkStart w:id="4" w:name="_Toc127536147"/>
+      <w:bookmarkStart w:id="4" w:name="_Toc135685869"/>
       <w:r>
         <w:rPr>
           <w:lang w:val="es-ES"/>
@@ -2136,7 +2268,21 @@
         <w:rPr>
           <w:lang w:val="es-ES"/>
         </w:rPr>
-        <w:t>Este requisito no ha tenido mucha complicación al realizarse. Solamente había que añadir unas pocas líneas de código al proyecto para que se realizara una correcta redirección. Además se ha tenido que internacionalizar las redirecciones tanto al inglés como al español, esto se ha realizado en los archivos de “menu-en.i18n” y “menu-es.i18n”</w:t>
+        <w:t>Este requisito no ha tenido mucha complicación al realizarse. Solamente había que añadir unas pocas líneas de código al proyecto para que se realizara una correcta redirección. Además se ha tenido que internacionalizar las redirecciones tanto al inglés como al español, esto se ha realizado en los archivos de “menu-</w:t>
+      </w:r>
+      <w:proofErr w:type="gramStart"/>
+      <w:r>
+        <w:rPr>
+          <w:lang w:val="es-ES"/>
+        </w:rPr>
+        <w:t>en.i</w:t>
+      </w:r>
+      <w:proofErr w:type="gramEnd"/>
+      <w:r>
+        <w:rPr>
+          <w:lang w:val="es-ES"/>
+        </w:rPr>
+        <w:t>18n” y “menu-es.i18n”</w:t>
       </w:r>
       <w:r>
         <w:rPr>
@@ -2226,19 +2372,31 @@
           <w:lang w:val="es-ES"/>
         </w:rPr>
       </w:pPr>
-      <w:bookmarkStart w:id="5" w:name="_Toc127536148"/>
-      <w:r>
-        <w:rPr>
-          <w:lang w:val="es-ES"/>
-        </w:rPr>
-        <w:t xml:space="preserve">R3: Student#4 </w:t>
+      <w:bookmarkStart w:id="5" w:name="_Toc135685870"/>
+      <w:r>
+        <w:rPr>
+          <w:lang w:val="es-ES"/>
+        </w:rPr>
+        <w:t>R</w:t>
+      </w:r>
+      <w:r>
+        <w:rPr>
+          <w:lang w:val="es-ES"/>
+        </w:rPr>
+        <w:t>2</w:t>
+      </w:r>
+      <w:r>
+        <w:rPr>
+          <w:lang w:val="es-ES"/>
+        </w:rPr>
+        <w:t xml:space="preserve">: Student#4 </w:t>
       </w:r>
       <w:proofErr w:type="spellStart"/>
       <w:r>
         <w:rPr>
           <w:lang w:val="es-ES"/>
         </w:rPr>
-        <w:t>Planning</w:t>
+        <w:t>Analysis</w:t>
       </w:r>
       <w:proofErr w:type="spellEnd"/>
       <w:r>
@@ -2289,7 +2447,29 @@
           <w:color w:val="000000"/>
           <w:shd w:val="clear" w:color="auto" w:fill="FFFFFF"/>
         </w:rPr>
-        <w:t>“Produce a planning report.”</w:t>
+        <w:t>“Produce a</w:t>
+      </w:r>
+      <w:r>
+        <w:rPr>
+          <w:rStyle w:val="normaltextrun"/>
+          <w:rFonts w:ascii="Calibri" w:hAnsi="Calibri" w:cs="Calibri"/>
+          <w:i/>
+          <w:iCs/>
+          <w:color w:val="000000"/>
+          <w:shd w:val="clear" w:color="auto" w:fill="FFFFFF"/>
+        </w:rPr>
+        <w:t>n analysis</w:t>
+      </w:r>
+      <w:r>
+        <w:rPr>
+          <w:rStyle w:val="normaltextrun"/>
+          <w:rFonts w:ascii="Calibri" w:hAnsi="Calibri" w:cs="Calibri"/>
+          <w:i/>
+          <w:iCs/>
+          <w:color w:val="000000"/>
+          <w:shd w:val="clear" w:color="auto" w:fill="FFFFFF"/>
+        </w:rPr>
+        <w:t xml:space="preserve"> report.”</w:t>
       </w:r>
       <w:r>
         <w:rPr>
@@ -2303,16 +2483,29 @@
     </w:p>
     <w:p>
       <w:pPr>
+        <w:pStyle w:val="Ttulo2"/>
+        <w:rPr>
+          <w:lang w:val="es-ES"/>
+        </w:rPr>
+      </w:pPr>
+    </w:p>
+    <w:p>
+      <w:pPr>
+        <w:rPr>
+          <w:lang w:val="es-ES"/>
+        </w:rPr>
+      </w:pPr>
+      <w:r>
         <w:rPr>
           <w:rStyle w:val="eop"/>
           <w:rFonts w:ascii="Calibri" w:hAnsi="Calibri" w:cs="Calibri"/>
           <w:color w:val="000000"/>
           <w:shd w:val="clear" w:color="auto" w:fill="FFFFFF"/>
-        </w:rPr>
-      </w:pPr>
-    </w:p>
-    <w:p>
-      <w:pPr>
+          <w:lang w:val="es-ES"/>
+        </w:rPr>
+        <w:t xml:space="preserve">Se solicitó un informe de </w:t>
+      </w:r>
+      <w:r>
         <w:rPr>
           <w:rStyle w:val="eop"/>
           <w:rFonts w:ascii="Calibri" w:hAnsi="Calibri" w:cs="Calibri"/>
@@ -2320,7 +2513,8 @@
           <w:shd w:val="clear" w:color="auto" w:fill="FFFFFF"/>
           <w:lang w:val="es-ES"/>
         </w:rPr>
-      </w:pPr>
+        <w:t>análisis</w:t>
+      </w:r>
       <w:r>
         <w:rPr>
           <w:rStyle w:val="eop"/>
@@ -2329,7 +2523,7 @@
           <w:shd w:val="clear" w:color="auto" w:fill="FFFFFF"/>
           <w:lang w:val="es-ES"/>
         </w:rPr>
-        <w:t xml:space="preserve">Se solicitó un informe de planificación a cada </w:t>
+        <w:t xml:space="preserve"> a cada </w:t>
       </w:r>
       <w:proofErr w:type="spellStart"/>
       <w:r>
@@ -2351,9 +2545,8 @@
           <w:shd w:val="clear" w:color="auto" w:fill="FFFFFF"/>
           <w:lang w:val="es-ES"/>
         </w:rPr>
-        <w:t xml:space="preserve"> para la primera entrega del proyecto. Lo he realizado según los conocimientos que me ha dado la carrera y las asignaturas del departamento de LSI. Se ha recogido en este las tareas realizadas por cada miembro del grupo, también recoge el tiempo invertido por cada uno, estos tiempos han sido cronometrados por </w:t>
-      </w:r>
-      <w:proofErr w:type="spellStart"/>
+        <w:t xml:space="preserve"> para la primera entrega del proyecto.</w:t>
+      </w:r>
       <w:r>
         <w:rPr>
           <w:rStyle w:val="eop"/>
@@ -2362,32 +2555,185 @@
           <w:shd w:val="clear" w:color="auto" w:fill="FFFFFF"/>
           <w:lang w:val="es-ES"/>
         </w:rPr>
-        <w:t>Clockify</w:t>
+        <w:t xml:space="preserve"> Aunque esté colocado como segundo requisito en este documento, he tomado la decisión de dejarlo para el final, para una vez realizado el R3, haber obtenido más experiencia en la realización de este documento.</w:t>
+      </w:r>
+    </w:p>
+    <w:p>
+      <w:pPr>
+        <w:rPr>
+          <w:lang w:val="es-ES"/>
+        </w:rPr>
+      </w:pPr>
+    </w:p>
+    <w:p>
+      <w:pPr>
+        <w:pStyle w:val="Ttulo2"/>
+        <w:rPr>
+          <w:lang w:val="es-ES"/>
+        </w:rPr>
+      </w:pPr>
+      <w:bookmarkStart w:id="6" w:name="_Toc135685871"/>
+      <w:r>
+        <w:rPr>
+          <w:lang w:val="es-ES"/>
+        </w:rPr>
+        <w:t xml:space="preserve">R3: Student#4 </w:t>
+      </w:r>
+      <w:proofErr w:type="spellStart"/>
+      <w:r>
+        <w:rPr>
+          <w:lang w:val="es-ES"/>
+        </w:rPr>
+        <w:t>Planning</w:t>
       </w:r>
       <w:proofErr w:type="spellEnd"/>
       <w:r>
+        <w:rPr>
+          <w:lang w:val="es-ES"/>
+        </w:rPr>
+        <w:t xml:space="preserve"> </w:t>
+      </w:r>
+      <w:proofErr w:type="spellStart"/>
+      <w:r>
+        <w:rPr>
+          <w:lang w:val="es-ES"/>
+        </w:rPr>
+        <w:t>Report</w:t>
+      </w:r>
+      <w:bookmarkEnd w:id="6"/>
+      <w:proofErr w:type="spellEnd"/>
+    </w:p>
+    <w:p>
+      <w:pPr>
+        <w:rPr>
+          <w:rStyle w:val="normaltextrun"/>
+          <w:rFonts w:ascii="Calibri" w:hAnsi="Calibri" w:cs="Calibri"/>
+          <w:i/>
+          <w:iCs/>
+          <w:color w:val="000000"/>
+          <w:sz w:val="22"/>
+          <w:szCs w:val="22"/>
+          <w:shd w:val="clear" w:color="auto" w:fill="FFFFFF"/>
+        </w:rPr>
+      </w:pPr>
+    </w:p>
+    <w:p>
+      <w:pPr>
         <w:rPr>
           <w:rStyle w:val="eop"/>
           <w:rFonts w:ascii="Calibri" w:hAnsi="Calibri" w:cs="Calibri"/>
           <w:color w:val="000000"/>
           <w:shd w:val="clear" w:color="auto" w:fill="FFFFFF"/>
-          <w:lang w:val="es-ES"/>
-        </w:rPr>
-        <w:t>, con ella también podemos recoger informes detallados sobre los tiempos.</w:t>
-      </w:r>
-    </w:p>
-    <w:p>
-      <w:pPr>
-        <w:rPr>
-          <w:lang w:val="es-ES"/>
-        </w:rPr>
-      </w:pPr>
+        </w:rPr>
+      </w:pPr>
+      <w:r>
+        <w:rPr>
+          <w:rStyle w:val="normaltextrun"/>
+          <w:rFonts w:ascii="Calibri" w:hAnsi="Calibri" w:cs="Calibri"/>
+          <w:i/>
+          <w:iCs/>
+          <w:color w:val="000000"/>
+          <w:shd w:val="clear" w:color="auto" w:fill="FFFFFF"/>
+        </w:rPr>
+        <w:t>“Produce a planning report.”</w:t>
+      </w:r>
       <w:r>
         <w:rPr>
           <w:rStyle w:val="eop"/>
           <w:rFonts w:ascii="Calibri" w:hAnsi="Calibri" w:cs="Calibri"/>
           <w:color w:val="000000"/>
           <w:shd w:val="clear" w:color="auto" w:fill="FFFFFF"/>
+        </w:rPr>
+        <w:t> </w:t>
+      </w:r>
+    </w:p>
+    <w:p>
+      <w:pPr>
+        <w:rPr>
+          <w:rStyle w:val="eop"/>
+          <w:rFonts w:ascii="Calibri" w:hAnsi="Calibri" w:cs="Calibri"/>
+          <w:color w:val="000000"/>
+          <w:shd w:val="clear" w:color="auto" w:fill="FFFFFF"/>
+        </w:rPr>
+      </w:pPr>
+    </w:p>
+    <w:p>
+      <w:pPr>
+        <w:rPr>
+          <w:rStyle w:val="eop"/>
+          <w:rFonts w:ascii="Calibri" w:hAnsi="Calibri" w:cs="Calibri"/>
+          <w:color w:val="000000"/>
+          <w:shd w:val="clear" w:color="auto" w:fill="FFFFFF"/>
+          <w:lang w:val="es-ES"/>
+        </w:rPr>
+      </w:pPr>
+      <w:r>
+        <w:rPr>
+          <w:rStyle w:val="eop"/>
+          <w:rFonts w:ascii="Calibri" w:hAnsi="Calibri" w:cs="Calibri"/>
+          <w:color w:val="000000"/>
+          <w:shd w:val="clear" w:color="auto" w:fill="FFFFFF"/>
+          <w:lang w:val="es-ES"/>
+        </w:rPr>
+        <w:t xml:space="preserve">Se solicitó un informe de planificación a cada </w:t>
+      </w:r>
+      <w:proofErr w:type="spellStart"/>
+      <w:r>
+        <w:rPr>
+          <w:rStyle w:val="eop"/>
+          <w:rFonts w:ascii="Calibri" w:hAnsi="Calibri" w:cs="Calibri"/>
+          <w:color w:val="000000"/>
+          <w:shd w:val="clear" w:color="auto" w:fill="FFFFFF"/>
+          <w:lang w:val="es-ES"/>
+        </w:rPr>
+        <w:t>Student</w:t>
+      </w:r>
+      <w:proofErr w:type="spellEnd"/>
+      <w:r>
+        <w:rPr>
+          <w:rStyle w:val="eop"/>
+          <w:rFonts w:ascii="Calibri" w:hAnsi="Calibri" w:cs="Calibri"/>
+          <w:color w:val="000000"/>
+          <w:shd w:val="clear" w:color="auto" w:fill="FFFFFF"/>
+          <w:lang w:val="es-ES"/>
+        </w:rPr>
+        <w:t xml:space="preserve"> para la primera entrega del proyecto. Lo he realizado según los conocimientos que me ha dado la carrera y las asignaturas del departamento de LSI. Se ha recogido en este las tareas realizadas por cada miembro del grupo, también recoge el tiempo invertido por cada uno, estos tiempos han sido cronometrados por </w:t>
+      </w:r>
+      <w:proofErr w:type="spellStart"/>
+      <w:r>
+        <w:rPr>
+          <w:rStyle w:val="eop"/>
+          <w:rFonts w:ascii="Calibri" w:hAnsi="Calibri" w:cs="Calibri"/>
+          <w:color w:val="000000"/>
+          <w:shd w:val="clear" w:color="auto" w:fill="FFFFFF"/>
+          <w:lang w:val="es-ES"/>
+        </w:rPr>
+        <w:t>Clockify</w:t>
+      </w:r>
+      <w:proofErr w:type="spellEnd"/>
+      <w:r>
+        <w:rPr>
+          <w:rStyle w:val="eop"/>
+          <w:rFonts w:ascii="Calibri" w:hAnsi="Calibri" w:cs="Calibri"/>
+          <w:color w:val="000000"/>
+          <w:shd w:val="clear" w:color="auto" w:fill="FFFFFF"/>
+          <w:lang w:val="es-ES"/>
+        </w:rPr>
+        <w:t>, con ella también podemos recoger informes detallados sobre los tiempos.</w:t>
+      </w:r>
+    </w:p>
+    <w:p>
+      <w:pPr>
+        <w:rPr>
+          <w:lang w:val="es-ES"/>
+        </w:rPr>
+      </w:pPr>
+      <w:r>
+        <w:rPr>
+          <w:rStyle w:val="eop"/>
+          <w:rFonts w:ascii="Calibri" w:hAnsi="Calibri" w:cs="Calibri"/>
+          <w:color w:val="000000"/>
+          <w:shd w:val="clear" w:color="auto" w:fill="FFFFFF"/>
           <w:lang w:val="es-ES"/>
         </w:rPr>
         <w:t>Con este informe podemos observar si el trabajo se realiza conforme a lo planificado además de las debilidades del equipo en cuanto al tiempo invertido.</w:t>
@@ -2416,7 +2762,7 @@
           <w:lang w:val="es-ES"/>
         </w:rPr>
       </w:pPr>
-      <w:bookmarkStart w:id="6" w:name="_Toc127536149"/>
+      <w:bookmarkStart w:id="7" w:name="_Toc135685872"/>
       <w:r>
         <w:rPr>
           <w:lang w:val="es-ES"/>
@@ -2424,7 +2770,7 @@
         <w:lastRenderedPageBreak/>
         <w:t>Conclusiones</w:t>
       </w:r>
-      <w:bookmarkEnd w:id="6"/>
+      <w:bookmarkEnd w:id="7"/>
     </w:p>
     <w:p>
       <w:pPr>
@@ -2484,7 +2830,7 @@
           <w:lang w:val="es-ES"/>
         </w:rPr>
       </w:pPr>
-      <w:bookmarkStart w:id="7" w:name="_Toc127536150"/>
+      <w:bookmarkStart w:id="8" w:name="_Toc135685873"/>
       <w:r>
         <w:rPr>
           <w:lang w:val="es-ES"/>
@@ -2492,7 +2838,7 @@
         <w:lastRenderedPageBreak/>
         <w:t>Bibliografía</w:t>
       </w:r>
-      <w:bookmarkEnd w:id="7"/>
+      <w:bookmarkEnd w:id="8"/>
     </w:p>
     <w:p>
       <w:pPr>
@@ -2530,7 +2876,7 @@
 </file>
 
 <file path=word/endnotes.xml><?xml version="1.0" encoding="utf-8"?>
-<w:endnotes xmlns:wpc="http://schemas.microsoft.com/office/word/2010/wordprocessingCanvas" xmlns:cx="http://schemas.microsoft.com/office/drawing/2014/chartex" xmlns:cx1="http://schemas.microsoft.com/office/drawing/2015/9/8/chartex" xmlns:cx2="http://schemas.microsoft.com/office/drawing/2015/10/21/chartex" xmlns:cx3="http://schemas.microsoft.com/office/drawing/2016/5/9/chartex" xmlns:cx4="http://schemas.microsoft.com/office/drawing/2016/5/10/chartex" xmlns:cx5="http://schemas.microsoft.com/office/drawing/2016/5/11/chartex" xmlns:cx6="http://schemas.microsoft.com/office/drawing/2016/5/12/chartex" xmlns:cx7="http://schemas.microsoft.com/office/drawing/2016/5/13/chartex" xmlns:cx8="http://schemas.microsoft.com/office/drawing/2016/5/14/chartex" xmlns:mc="http://schemas.openxmlformats.org/markup-compatibility/2006" xmlns:aink="http://schemas.microsoft.com/office/drawing/2016/ink" xmlns:am3d="http://schemas.microsoft.com/office/drawing/2017/model3d" xmlns:o="urn:schemas-microsoft-com:office:office" xmlns:oel="http://schemas.microsoft.com/office/2019/extlst" xmlns:r="http://schemas.openxmlformats.org/officeDocument/2006/relationships" xmlns:m="http://schemas.openxmlformats.org/officeDocument/2006/math" xmlns:v="urn:schemas-microsoft-com:vml" xmlns:wp14="http://schemas.microsoft.com/office/word/2010/wordprocessingDrawing" xmlns:wp="http://schemas.openxmlformats.org/drawingml/2006/wordprocessingDrawing" xmlns:w10="urn:schemas-microsoft-com:office:word" xmlns:w="http://schemas.openxmlformats.org/wordprocessingml/2006/main" xmlns:w14="http://schemas.microsoft.com/office/word/2010/wordml" xmlns:w15="http://schemas.microsoft.com/office/word/2012/wordml" xmlns:w16cex="http://schemas.microsoft.com/office/word/2018/wordml/cex" xmlns:w16cid="http://schemas.microsoft.com/office/word/2016/wordml/cid" xmlns:w16="http://schemas.microsoft.com/office/word/2018/wordml" xmlns:w16sdtdh="http://schemas.microsoft.com/office/word/2020/wordml/sdtdatahash" xmlns:w16se="http://schemas.microsoft.com/office/word/2015/wordml/symex" xmlns:wpg="http://schemas.microsoft.com/office/word/2010/wordprocessingGroup" xmlns:wpi="http://schemas.microsoft.com/office/word/2010/wordprocessingInk" xmlns:wne="http://schemas.microsoft.com/office/word/2006/wordml" xmlns:wps="http://schemas.microsoft.com/office/word/2010/wordprocessingShape" mc:Ignorable="w14 w15 w16se w16cid w16 w16cex w16sdtdh wp14">
+<w:endnotes xmlns:wpc="http://schemas.microsoft.com/office/word/2010/wordprocessingCanvas" xmlns:cx="http://schemas.microsoft.com/office/drawing/2014/chartex" xmlns:cx1="http://schemas.microsoft.com/office/drawing/2015/9/8/chartex" xmlns:cx2="http://schemas.microsoft.com/office/drawing/2015/10/21/chartex" xmlns:cx3="http://schemas.microsoft.com/office/drawing/2016/5/9/chartex" xmlns:cx4="http://schemas.microsoft.com/office/drawing/2016/5/10/chartex" xmlns:cx5="http://schemas.microsoft.com/office/drawing/2016/5/11/chartex" xmlns:cx6="http://schemas.microsoft.com/office/drawing/2016/5/12/chartex" xmlns:cx7="http://schemas.microsoft.com/office/drawing/2016/5/13/chartex" xmlns:cx8="http://schemas.microsoft.com/office/drawing/2016/5/14/chartex" xmlns:mc="http://schemas.openxmlformats.org/markup-compatibility/2006" xmlns:aink="http://schemas.microsoft.com/office/drawing/2016/ink" xmlns:am3d="http://schemas.microsoft.com/office/drawing/2017/model3d" xmlns:o="urn:schemas-microsoft-com:office:office" xmlns:oel="http://schemas.microsoft.com/office/2019/extlst" xmlns:r="http://schemas.openxmlformats.org/officeDocument/2006/relationships" xmlns:m="http://schemas.openxmlformats.org/officeDocument/2006/math" xmlns:v="urn:schemas-microsoft-com:vml" xmlns:wp14="http://schemas.microsoft.com/office/word/2010/wordprocessingDrawing" xmlns:wp="http://schemas.openxmlformats.org/drawingml/2006/wordprocessingDrawing" xmlns:w10="urn:schemas-microsoft-com:office:word" xmlns:w="http://schemas.openxmlformats.org/wordprocessingml/2006/main" xmlns:w14="http://schemas.microsoft.com/office/word/2010/wordml" xmlns:w15="http://schemas.microsoft.com/office/word/2012/wordml" xmlns:w16cex="http://schemas.microsoft.com/office/word/2018/wordml/cex" xmlns:w16cid="http://schemas.microsoft.com/office/word/2016/wordml/cid" xmlns:w16="http://schemas.microsoft.com/office/word/2018/wordml" xmlns:w16du="http://schemas.microsoft.com/office/word/2023/wordml/word16du" xmlns:w16sdtdh="http://schemas.microsoft.com/office/word/2020/wordml/sdtdatahash" xmlns:w16se="http://schemas.microsoft.com/office/word/2015/wordml/symex" xmlns:wpg="http://schemas.microsoft.com/office/word/2010/wordprocessingGroup" xmlns:wpi="http://schemas.microsoft.com/office/word/2010/wordprocessingInk" xmlns:wne="http://schemas.microsoft.com/office/word/2006/wordml" xmlns:wps="http://schemas.microsoft.com/office/word/2010/wordprocessingShape" mc:Ignorable="w14 w15 w16se w16cid w16 w16cex w16sdtdh wp14">
   <w:endnote w:type="separator" w:id="-1">
     <w:p>
       <w:r>
@@ -2552,7 +2898,7 @@
 </file>
 
 <file path=word/footer1.xml><?xml version="1.0" encoding="utf-8"?>
-<w:ftr xmlns:wpc="http://schemas.microsoft.com/office/word/2010/wordprocessingCanvas" xmlns:cx="http://schemas.microsoft.com/office/drawing/2014/chartex" xmlns:cx1="http://schemas.microsoft.com/office/drawing/2015/9/8/chartex" xmlns:cx2="http://schemas.microsoft.com/office/drawing/2015/10/21/chartex" xmlns:cx3="http://schemas.microsoft.com/office/drawing/2016/5/9/chartex" xmlns:cx4="http://schemas.microsoft.com/office/drawing/2016/5/10/chartex" xmlns:cx5="http://schemas.microsoft.com/office/drawing/2016/5/11/chartex" xmlns:cx6="http://schemas.microsoft.com/office/drawing/2016/5/12/chartex" xmlns:cx7="http://schemas.microsoft.com/office/drawing/2016/5/13/chartex" xmlns:cx8="http://schemas.microsoft.com/office/drawing/2016/5/14/chartex" xmlns:mc="http://schemas.openxmlformats.org/markup-compatibility/2006" xmlns:aink="http://schemas.microsoft.com/office/drawing/2016/ink" xmlns:am3d="http://schemas.microsoft.com/office/drawing/2017/model3d" xmlns:o="urn:schemas-microsoft-com:office:office" xmlns:oel="http://schemas.microsoft.com/office/2019/extlst" xmlns:r="http://schemas.openxmlformats.org/officeDocument/2006/relationships" xmlns:m="http://schemas.openxmlformats.org/officeDocument/2006/math" xmlns:v="urn:schemas-microsoft-com:vml" xmlns:wp14="http://schemas.microsoft.com/office/word/2010/wordprocessingDrawing" xmlns:wp="http://schemas.openxmlformats.org/drawingml/2006/wordprocessingDrawing" xmlns:w10="urn:schemas-microsoft-com:office:word" xmlns:w="http://schemas.openxmlformats.org/wordprocessingml/2006/main" xmlns:w14="http://schemas.microsoft.com/office/word/2010/wordml" xmlns:w15="http://schemas.microsoft.com/office/word/2012/wordml" xmlns:w16cex="http://schemas.microsoft.com/office/word/2018/wordml/cex" xmlns:w16cid="http://schemas.microsoft.com/office/word/2016/wordml/cid" xmlns:w16="http://schemas.microsoft.com/office/word/2018/wordml" xmlns:w16sdtdh="http://schemas.microsoft.com/office/word/2020/wordml/sdtdatahash" xmlns:w16se="http://schemas.microsoft.com/office/word/2015/wordml/symex" xmlns:wpg="http://schemas.microsoft.com/office/word/2010/wordprocessingGroup" xmlns:wpi="http://schemas.microsoft.com/office/word/2010/wordprocessingInk" xmlns:wne="http://schemas.microsoft.com/office/word/2006/wordml" xmlns:wps="http://schemas.microsoft.com/office/word/2010/wordprocessingShape" mc:Ignorable="w14 w15 w16se w16cid w16 w16cex w16sdtdh wp14">
+<w:ftr xmlns:wpc="http://schemas.microsoft.com/office/word/2010/wordprocessingCanvas" xmlns:cx="http://schemas.microsoft.com/office/drawing/2014/chartex" xmlns:cx1="http://schemas.microsoft.com/office/drawing/2015/9/8/chartex" xmlns:cx2="http://schemas.microsoft.com/office/drawing/2015/10/21/chartex" xmlns:cx3="http://schemas.microsoft.com/office/drawing/2016/5/9/chartex" xmlns:cx4="http://schemas.microsoft.com/office/drawing/2016/5/10/chartex" xmlns:cx5="http://schemas.microsoft.com/office/drawing/2016/5/11/chartex" xmlns:cx6="http://schemas.microsoft.com/office/drawing/2016/5/12/chartex" xmlns:cx7="http://schemas.microsoft.com/office/drawing/2016/5/13/chartex" xmlns:cx8="http://schemas.microsoft.com/office/drawing/2016/5/14/chartex" xmlns:mc="http://schemas.openxmlformats.org/markup-compatibility/2006" xmlns:aink="http://schemas.microsoft.com/office/drawing/2016/ink" xmlns:am3d="http://schemas.microsoft.com/office/drawing/2017/model3d" xmlns:o="urn:schemas-microsoft-com:office:office" xmlns:oel="http://schemas.microsoft.com/office/2019/extlst" xmlns:r="http://schemas.openxmlformats.org/officeDocument/2006/relationships" xmlns:m="http://schemas.openxmlformats.org/officeDocument/2006/math" xmlns:v="urn:schemas-microsoft-com:vml" xmlns:wp14="http://schemas.microsoft.com/office/word/2010/wordprocessingDrawing" xmlns:wp="http://schemas.openxmlformats.org/drawingml/2006/wordprocessingDrawing" xmlns:w10="urn:schemas-microsoft-com:office:word" xmlns:w="http://schemas.openxmlformats.org/wordprocessingml/2006/main" xmlns:w14="http://schemas.microsoft.com/office/word/2010/wordml" xmlns:w15="http://schemas.microsoft.com/office/word/2012/wordml" xmlns:w16cex="http://schemas.microsoft.com/office/word/2018/wordml/cex" xmlns:w16cid="http://schemas.microsoft.com/office/word/2016/wordml/cid" xmlns:w16="http://schemas.microsoft.com/office/word/2018/wordml" xmlns:w16du="http://schemas.microsoft.com/office/word/2023/wordml/word16du" xmlns:w16sdtdh="http://schemas.microsoft.com/office/word/2020/wordml/sdtdatahash" xmlns:w16se="http://schemas.microsoft.com/office/word/2015/wordml/symex" xmlns:wpg="http://schemas.microsoft.com/office/word/2010/wordprocessingGroup" xmlns:wpi="http://schemas.microsoft.com/office/word/2010/wordprocessingInk" xmlns:wne="http://schemas.microsoft.com/office/word/2006/wordml" xmlns:wps="http://schemas.microsoft.com/office/word/2010/wordprocessingShape" mc:Ignorable="w14 w15 w16se w16cid w16 w16cex w16sdtdh wp14">
   <w:sdt>
     <w:sdtPr>
       <w:id w:val="376445099"/>
@@ -2605,7 +2951,7 @@
 </file>
 
 <file path=word/footnotes.xml><?xml version="1.0" encoding="utf-8"?>
-<w:footnotes xmlns:wpc="http://schemas.microsoft.com/office/word/2010/wordprocessingCanvas" xmlns:cx="http://schemas.microsoft.com/office/drawing/2014/chartex" xmlns:cx1="http://schemas.microsoft.com/office/drawing/2015/9/8/chartex" xmlns:cx2="http://schemas.microsoft.com/office/drawing/2015/10/21/chartex" xmlns:cx3="http://schemas.microsoft.com/office/drawing/2016/5/9/chartex" xmlns:cx4="http://schemas.microsoft.com/office/drawing/2016/5/10/chartex" xmlns:cx5="http://schemas.microsoft.com/office/drawing/2016/5/11/chartex" xmlns:cx6="http://schemas.microsoft.com/office/drawing/2016/5/12/chartex" xmlns:cx7="http://schemas.microsoft.com/office/drawing/2016/5/13/chartex" xmlns:cx8="http://schemas.microsoft.com/office/drawing/2016/5/14/chartex" xmlns:mc="http://schemas.openxmlformats.org/markup-compatibility/2006" xmlns:aink="http://schemas.microsoft.com/office/drawing/2016/ink" xmlns:am3d="http://schemas.microsoft.com/office/drawing/2017/model3d" xmlns:o="urn:schemas-microsoft-com:office:office" xmlns:oel="http://schemas.microsoft.com/office/2019/extlst" xmlns:r="http://schemas.openxmlformats.org/officeDocument/2006/relationships" xmlns:m="http://schemas.openxmlformats.org/officeDocument/2006/math" xmlns:v="urn:schemas-microsoft-com:vml" xmlns:wp14="http://schemas.microsoft.com/office/word/2010/wordprocessingDrawing" xmlns:wp="http://schemas.openxmlformats.org/drawingml/2006/wordprocessingDrawing" xmlns:w10="urn:schemas-microsoft-com:office:word" xmlns:w="http://schemas.openxmlformats.org/wordprocessingml/2006/main" xmlns:w14="http://schemas.microsoft.com/office/word/2010/wordml" xmlns:w15="http://schemas.microsoft.com/office/word/2012/wordml" xmlns:w16cex="http://schemas.microsoft.com/office/word/2018/wordml/cex" xmlns:w16cid="http://schemas.microsoft.com/office/word/2016/wordml/cid" xmlns:w16="http://schemas.microsoft.com/office/word/2018/wordml" xmlns:w16sdtdh="http://schemas.microsoft.com/office/word/2020/wordml/sdtdatahash" xmlns:w16se="http://schemas.microsoft.com/office/word/2015/wordml/symex" xmlns:wpg="http://schemas.microsoft.com/office/word/2010/wordprocessingGroup" xmlns:wpi="http://schemas.microsoft.com/office/word/2010/wordprocessingInk" xmlns:wne="http://schemas.microsoft.com/office/word/2006/wordml" xmlns:wps="http://schemas.microsoft.com/office/word/2010/wordprocessingShape" mc:Ignorable="w14 w15 w16se w16cid w16 w16cex w16sdtdh wp14">
+<w:footnotes xmlns:wpc="http://schemas.microsoft.com/office/word/2010/wordprocessingCanvas" xmlns:cx="http://schemas.microsoft.com/office/drawing/2014/chartex" xmlns:cx1="http://schemas.microsoft.com/office/drawing/2015/9/8/chartex" xmlns:cx2="http://schemas.microsoft.com/office/drawing/2015/10/21/chartex" xmlns:cx3="http://schemas.microsoft.com/office/drawing/2016/5/9/chartex" xmlns:cx4="http://schemas.microsoft.com/office/drawing/2016/5/10/chartex" xmlns:cx5="http://schemas.microsoft.com/office/drawing/2016/5/11/chartex" xmlns:cx6="http://schemas.microsoft.com/office/drawing/2016/5/12/chartex" xmlns:cx7="http://schemas.microsoft.com/office/drawing/2016/5/13/chartex" xmlns:cx8="http://schemas.microsoft.com/office/drawing/2016/5/14/chartex" xmlns:mc="http://schemas.openxmlformats.org/markup-compatibility/2006" xmlns:aink="http://schemas.microsoft.com/office/drawing/2016/ink" xmlns:am3d="http://schemas.microsoft.com/office/drawing/2017/model3d" xmlns:o="urn:schemas-microsoft-com:office:office" xmlns:oel="http://schemas.microsoft.com/office/2019/extlst" xmlns:r="http://schemas.openxmlformats.org/officeDocument/2006/relationships" xmlns:m="http://schemas.openxmlformats.org/officeDocument/2006/math" xmlns:v="urn:schemas-microsoft-com:vml" xmlns:wp14="http://schemas.microsoft.com/office/word/2010/wordprocessingDrawing" xmlns:wp="http://schemas.openxmlformats.org/drawingml/2006/wordprocessingDrawing" xmlns:w10="urn:schemas-microsoft-com:office:word" xmlns:w="http://schemas.openxmlformats.org/wordprocessingml/2006/main" xmlns:w14="http://schemas.microsoft.com/office/word/2010/wordml" xmlns:w15="http://schemas.microsoft.com/office/word/2012/wordml" xmlns:w16cex="http://schemas.microsoft.com/office/word/2018/wordml/cex" xmlns:w16cid="http://schemas.microsoft.com/office/word/2016/wordml/cid" xmlns:w16="http://schemas.microsoft.com/office/word/2018/wordml" xmlns:w16du="http://schemas.microsoft.com/office/word/2023/wordml/word16du" xmlns:w16sdtdh="http://schemas.microsoft.com/office/word/2020/wordml/sdtdatahash" xmlns:w16se="http://schemas.microsoft.com/office/word/2015/wordml/symex" xmlns:wpg="http://schemas.microsoft.com/office/word/2010/wordprocessingGroup" xmlns:wpi="http://schemas.microsoft.com/office/word/2010/wordprocessingInk" xmlns:wne="http://schemas.microsoft.com/office/word/2006/wordml" xmlns:wps="http://schemas.microsoft.com/office/word/2010/wordprocessingShape" mc:Ignorable="w14 w15 w16se w16cid w16 w16cex w16sdtdh wp14">
   <w:footnote w:type="separator" w:id="-1">
     <w:p>
       <w:r>
@@ -2627,7 +2973,7 @@
 </file>
 
 <file path=word/header1.xml><?xml version="1.0" encoding="utf-8"?>
-<w:hdr xmlns:wpc="http://schemas.microsoft.com/office/word/2010/wordprocessingCanvas" xmlns:cx="http://schemas.microsoft.com/office/drawing/2014/chartex" xmlns:cx1="http://schemas.microsoft.com/office/drawing/2015/9/8/chartex" xmlns:cx2="http://schemas.microsoft.com/office/drawing/2015/10/21/chartex" xmlns:cx3="http://schemas.microsoft.com/office/drawing/2016/5/9/chartex" xmlns:cx4="http://schemas.microsoft.com/office/drawing/2016/5/10/chartex" xmlns:cx5="http://schemas.microsoft.com/office/drawing/2016/5/11/chartex" xmlns:cx6="http://schemas.microsoft.com/office/drawing/2016/5/12/chartex" xmlns:cx7="http://schemas.microsoft.com/office/drawing/2016/5/13/chartex" xmlns:cx8="http://schemas.microsoft.com/office/drawing/2016/5/14/chartex" xmlns:mc="http://schemas.openxmlformats.org/markup-compatibility/2006" xmlns:aink="http://schemas.microsoft.com/office/drawing/2016/ink" xmlns:am3d="http://schemas.microsoft.com/office/drawing/2017/model3d" xmlns:o="urn:schemas-microsoft-com:office:office" xmlns:oel="http://schemas.microsoft.com/office/2019/extlst" xmlns:r="http://schemas.openxmlformats.org/officeDocument/2006/relationships" xmlns:m="http://schemas.openxmlformats.org/officeDocument/2006/math" xmlns:v="urn:schemas-microsoft-com:vml" xmlns:wp14="http://schemas.microsoft.com/office/word/2010/wordprocessingDrawing" xmlns:wp="http://schemas.openxmlformats.org/drawingml/2006/wordprocessingDrawing" xmlns:w10="urn:schemas-microsoft-com:office:word" xmlns:w="http://schemas.openxmlformats.org/wordprocessingml/2006/main" xmlns:w14="http://schemas.microsoft.com/office/word/2010/wordml" xmlns:w15="http://schemas.microsoft.com/office/word/2012/wordml" xmlns:w16cex="http://schemas.microsoft.com/office/word/2018/wordml/cex" xmlns:w16cid="http://schemas.microsoft.com/office/word/2016/wordml/cid" xmlns:w16="http://schemas.microsoft.com/office/word/2018/wordml" xmlns:w16sdtdh="http://schemas.microsoft.com/office/word/2020/wordml/sdtdatahash" xmlns:w16se="http://schemas.microsoft.com/office/word/2015/wordml/symex" xmlns:wpg="http://schemas.microsoft.com/office/word/2010/wordprocessingGroup" xmlns:wpi="http://schemas.microsoft.com/office/word/2010/wordprocessingInk" xmlns:wne="http://schemas.microsoft.com/office/word/2006/wordml" xmlns:wps="http://schemas.microsoft.com/office/word/2010/wordprocessingShape" mc:Ignorable="w14 w15 w16se w16cid w16 w16cex w16sdtdh wp14">
+<w:hdr xmlns:wpc="http://schemas.microsoft.com/office/word/2010/wordprocessingCanvas" xmlns:cx="http://schemas.microsoft.com/office/drawing/2014/chartex" xmlns:cx1="http://schemas.microsoft.com/office/drawing/2015/9/8/chartex" xmlns:cx2="http://schemas.microsoft.com/office/drawing/2015/10/21/chartex" xmlns:cx3="http://schemas.microsoft.com/office/drawing/2016/5/9/chartex" xmlns:cx4="http://schemas.microsoft.com/office/drawing/2016/5/10/chartex" xmlns:cx5="http://schemas.microsoft.com/office/drawing/2016/5/11/chartex" xmlns:cx6="http://schemas.microsoft.com/office/drawing/2016/5/12/chartex" xmlns:cx7="http://schemas.microsoft.com/office/drawing/2016/5/13/chartex" xmlns:cx8="http://schemas.microsoft.com/office/drawing/2016/5/14/chartex" xmlns:mc="http://schemas.openxmlformats.org/markup-compatibility/2006" xmlns:aink="http://schemas.microsoft.com/office/drawing/2016/ink" xmlns:am3d="http://schemas.microsoft.com/office/drawing/2017/model3d" xmlns:o="urn:schemas-microsoft-com:office:office" xmlns:oel="http://schemas.microsoft.com/office/2019/extlst" xmlns:r="http://schemas.openxmlformats.org/officeDocument/2006/relationships" xmlns:m="http://schemas.openxmlformats.org/officeDocument/2006/math" xmlns:v="urn:schemas-microsoft-com:vml" xmlns:wp14="http://schemas.microsoft.com/office/word/2010/wordprocessingDrawing" xmlns:wp="http://schemas.openxmlformats.org/drawingml/2006/wordprocessingDrawing" xmlns:w10="urn:schemas-microsoft-com:office:word" xmlns:w="http://schemas.openxmlformats.org/wordprocessingml/2006/main" xmlns:w14="http://schemas.microsoft.com/office/word/2010/wordml" xmlns:w15="http://schemas.microsoft.com/office/word/2012/wordml" xmlns:w16cex="http://schemas.microsoft.com/office/word/2018/wordml/cex" xmlns:w16cid="http://schemas.microsoft.com/office/word/2016/wordml/cid" xmlns:w16="http://schemas.microsoft.com/office/word/2018/wordml" xmlns:w16du="http://schemas.microsoft.com/office/word/2023/wordml/word16du" xmlns:w16sdtdh="http://schemas.microsoft.com/office/word/2020/wordml/sdtdatahash" xmlns:w16se="http://schemas.microsoft.com/office/word/2015/wordml/symex" xmlns:wpg="http://schemas.microsoft.com/office/word/2010/wordprocessingGroup" xmlns:wpi="http://schemas.microsoft.com/office/word/2010/wordprocessingInk" xmlns:wne="http://schemas.microsoft.com/office/word/2006/wordml" xmlns:wps="http://schemas.microsoft.com/office/word/2010/wordprocessingShape" mc:Ignorable="w14 w15 w16se w16cid w16 w16cex w16sdtdh wp14">
   <w:p>
     <w:pPr>
       <w:pStyle w:val="Encabezado"/>
@@ -2685,12 +3031,14 @@
       </w:rPr>
       <w:t xml:space="preserve">Proyecto Acme </w:t>
     </w:r>
+    <w:proofErr w:type="spellStart"/>
     <w:r>
       <w:rPr>
         <w:lang w:val="es-ES"/>
       </w:rPr>
-      <w:t>L3</w:t>
+      <w:t>One</w:t>
     </w:r>
+    <w:proofErr w:type="spellEnd"/>
     <w:r>
       <w:rPr>
         <w:lang w:val="es-ES"/>
@@ -2727,7 +3075,7 @@
 </file>
 
 <file path=word/numbering.xml><?xml version="1.0" encoding="utf-8"?>
-<w:numbering xmlns:wpc="http://schemas.microsoft.com/office/word/2010/wordprocessingCanvas" xmlns:cx="http://schemas.microsoft.com/office/drawing/2014/chartex" xmlns:cx1="http://schemas.microsoft.com/office/drawing/2015/9/8/chartex" xmlns:cx2="http://schemas.microsoft.com/office/drawing/2015/10/21/chartex" xmlns:cx3="http://schemas.microsoft.com/office/drawing/2016/5/9/chartex" xmlns:cx4="http://schemas.microsoft.com/office/drawing/2016/5/10/chartex" xmlns:cx5="http://schemas.microsoft.com/office/drawing/2016/5/11/chartex" xmlns:cx6="http://schemas.microsoft.com/office/drawing/2016/5/12/chartex" xmlns:cx7="http://schemas.microsoft.com/office/drawing/2016/5/13/chartex" xmlns:cx8="http://schemas.microsoft.com/office/drawing/2016/5/14/chartex" xmlns:mc="http://schemas.openxmlformats.org/markup-compatibility/2006" xmlns:aink="http://schemas.microsoft.com/office/drawing/2016/ink" xmlns:am3d="http://schemas.microsoft.com/office/drawing/2017/model3d" xmlns:o="urn:schemas-microsoft-com:office:office" xmlns:oel="http://schemas.microsoft.com/office/2019/extlst" xmlns:r="http://schemas.openxmlformats.org/officeDocument/2006/relationships" xmlns:m="http://schemas.openxmlformats.org/officeDocument/2006/math" xmlns:v="urn:schemas-microsoft-com:vml" xmlns:wp14="http://schemas.microsoft.com/office/word/2010/wordprocessingDrawing" xmlns:wp="http://schemas.openxmlformats.org/drawingml/2006/wordprocessingDrawing" xmlns:w10="urn:schemas-microsoft-com:office:word" xmlns:w="http://schemas.openxmlformats.org/wordprocessingml/2006/main" xmlns:w14="http://schemas.microsoft.com/office/word/2010/wordml" xmlns:w15="http://schemas.microsoft.com/office/word/2012/wordml" xmlns:w16cex="http://schemas.microsoft.com/office/word/2018/wordml/cex" xmlns:w16cid="http://schemas.microsoft.com/office/word/2016/wordml/cid" xmlns:w16="http://schemas.microsoft.com/office/word/2018/wordml" xmlns:w16sdtdh="http://schemas.microsoft.com/office/word/2020/wordml/sdtdatahash" xmlns:w16se="http://schemas.microsoft.com/office/word/2015/wordml/symex" xmlns:wpg="http://schemas.microsoft.com/office/word/2010/wordprocessingGroup" xmlns:wpi="http://schemas.microsoft.com/office/word/2010/wordprocessingInk" xmlns:wne="http://schemas.microsoft.com/office/word/2006/wordml" xmlns:wps="http://schemas.microsoft.com/office/word/2010/wordprocessingShape" mc:Ignorable="w14 w15 w16se w16cid w16 w16cex w16sdtdh wp14">
+<w:numbering xmlns:wpc="http://schemas.microsoft.com/office/word/2010/wordprocessingCanvas" xmlns:cx="http://schemas.microsoft.com/office/drawing/2014/chartex" xmlns:cx1="http://schemas.microsoft.com/office/drawing/2015/9/8/chartex" xmlns:cx2="http://schemas.microsoft.com/office/drawing/2015/10/21/chartex" xmlns:cx3="http://schemas.microsoft.com/office/drawing/2016/5/9/chartex" xmlns:cx4="http://schemas.microsoft.com/office/drawing/2016/5/10/chartex" xmlns:cx5="http://schemas.microsoft.com/office/drawing/2016/5/11/chartex" xmlns:cx6="http://schemas.microsoft.com/office/drawing/2016/5/12/chartex" xmlns:cx7="http://schemas.microsoft.com/office/drawing/2016/5/13/chartex" xmlns:cx8="http://schemas.microsoft.com/office/drawing/2016/5/14/chartex" xmlns:mc="http://schemas.openxmlformats.org/markup-compatibility/2006" xmlns:aink="http://schemas.microsoft.com/office/drawing/2016/ink" xmlns:am3d="http://schemas.microsoft.com/office/drawing/2017/model3d" xmlns:o="urn:schemas-microsoft-com:office:office" xmlns:oel="http://schemas.microsoft.com/office/2019/extlst" xmlns:r="http://schemas.openxmlformats.org/officeDocument/2006/relationships" xmlns:m="http://schemas.openxmlformats.org/officeDocument/2006/math" xmlns:v="urn:schemas-microsoft-com:vml" xmlns:wp14="http://schemas.microsoft.com/office/word/2010/wordprocessingDrawing" xmlns:wp="http://schemas.openxmlformats.org/drawingml/2006/wordprocessingDrawing" xmlns:w10="urn:schemas-microsoft-com:office:word" xmlns:w="http://schemas.openxmlformats.org/wordprocessingml/2006/main" xmlns:w14="http://schemas.microsoft.com/office/word/2010/wordml" xmlns:w15="http://schemas.microsoft.com/office/word/2012/wordml" xmlns:w16cex="http://schemas.microsoft.com/office/word/2018/wordml/cex" xmlns:w16cid="http://schemas.microsoft.com/office/word/2016/wordml/cid" xmlns:w16="http://schemas.microsoft.com/office/word/2018/wordml" xmlns:w16du="http://schemas.microsoft.com/office/word/2023/wordml/word16du" xmlns:w16sdtdh="http://schemas.microsoft.com/office/word/2020/wordml/sdtdatahash" xmlns:w16se="http://schemas.microsoft.com/office/word/2015/wordml/symex" xmlns:wpg="http://schemas.microsoft.com/office/word/2010/wordprocessingGroup" xmlns:wpi="http://schemas.microsoft.com/office/word/2010/wordprocessingInk" xmlns:wne="http://schemas.microsoft.com/office/word/2006/wordml" xmlns:wps="http://schemas.microsoft.com/office/word/2010/wordprocessingShape" mc:Ignorable="w14 w15 w16se w16cid w16 w16cex w16sdtdh wp14">
   <w:abstractNum w:abstractNumId="0" w15:restartNumberingAfterBreak="0">
     <w:nsid w:val="29BA79E4"/>
     <w:multiLevelType w:val="hybridMultilevel"/>
@@ -4975,6 +5323,30 @@
 </file>
 
 <file path=customXml/item1.xml><?xml version="1.0" encoding="utf-8"?>
+<p:properties xmlns:p="http://schemas.microsoft.com/office/2006/metadata/properties" xmlns:xsi="http://www.w3.org/2001/XMLSchema-instance" xmlns:pc="http://schemas.microsoft.com/office/infopath/2007/PartnerControls">
+  <documentManagement>
+    <lcf76f155ced4ddcb4097134ff3c332f xmlns="5647c668-282e-4095-bf4c-a880177e52a2">
+      <Terms xmlns="http://schemas.microsoft.com/office/infopath/2007/PartnerControls"/>
+    </lcf76f155ced4ddcb4097134ff3c332f>
+    <TaxCatchAll xmlns="59dc9586-de65-4e00-b6bb-06472eb0c817" xsi:nil="true"/>
+  </documentManagement>
+</p:properties>
+</file>
+
+<file path=customXml/item2.xml><?xml version="1.0" encoding="utf-8"?>
+<?mso-contentType ?>
+<FormTemplates xmlns="http://schemas.microsoft.com/sharepoint/v3/contenttype/forms">
+  <Display>DocumentLibraryForm</Display>
+  <Edit>DocumentLibraryForm</Edit>
+  <New>DocumentLibraryForm</New>
+</FormTemplates>
+</file>
+
+<file path=customXml/item3.xml><?xml version="1.0" encoding="utf-8"?>
+<b:Sources xmlns:b="http://schemas.openxmlformats.org/officeDocument/2006/bibliography" xmlns="http://schemas.openxmlformats.org/officeDocument/2006/bibliography" SelectedStyle="\APASixthEditionOfficeOnline.xsl" StyleName="APA" Version="6"/>
+</file>
+
+<file path=customXml/item4.xml><?xml version="1.0" encoding="utf-8"?>
 <ct:contentTypeSchema xmlns:ct="http://schemas.microsoft.com/office/2006/metadata/contentType" xmlns:ma="http://schemas.microsoft.com/office/2006/metadata/properties/metaAttributes" ct:_="" ma:_="" ma:contentTypeName="Document" ma:contentTypeID="0x010100CE189783F33FE943B363638BDBA70E6B" ma:contentTypeVersion="9" ma:contentTypeDescription="Create a new document." ma:contentTypeScope="" ma:versionID="3eec45a8904e885f1e61a2527fadf772">
   <xsd:schema xmlns:xsd="http://www.w3.org/2001/XMLSchema" xmlns:xs="http://www.w3.org/2001/XMLSchema" xmlns:p="http://schemas.microsoft.com/office/2006/metadata/properties" xmlns:ns2="5647c668-282e-4095-bf4c-a880177e52a2" xmlns:ns3="59dc9586-de65-4e00-b6bb-06472eb0c817" targetNamespace="http://schemas.microsoft.com/office/2006/metadata/properties" ma:root="true" ma:fieldsID="2d685785843a7f89a01a6b07f35fb23a" ns2:_="" ns3:_="">
     <xsd:import namespace="5647c668-282e-4095-bf4c-a880177e52a2"/>
@@ -5157,31 +5529,34 @@
 </ct:contentTypeSchema>
 </file>
 
-<file path=customXml/item2.xml><?xml version="1.0" encoding="utf-8"?>
-<b:Sources xmlns:b="http://schemas.openxmlformats.org/officeDocument/2006/bibliography" xmlns="http://schemas.openxmlformats.org/officeDocument/2006/bibliography" SelectedStyle="\APASixthEditionOfficeOnline.xsl" StyleName="APA" Version="6"/>
+<file path=customXml/itemProps1.xml><?xml version="1.0" encoding="utf-8"?>
+<ds:datastoreItem xmlns:ds="http://schemas.openxmlformats.org/officeDocument/2006/customXml" ds:itemID="{05AD0F2C-FF07-4655-B2F6-3CB46C47939A}">
+  <ds:schemaRefs>
+    <ds:schemaRef ds:uri="http://schemas.microsoft.com/office/2006/metadata/properties"/>
+    <ds:schemaRef ds:uri="http://schemas.microsoft.com/office/infopath/2007/PartnerControls"/>
+    <ds:schemaRef ds:uri="5647c668-282e-4095-bf4c-a880177e52a2"/>
+    <ds:schemaRef ds:uri="59dc9586-de65-4e00-b6bb-06472eb0c817"/>
+  </ds:schemaRefs>
+</ds:datastoreItem>
 </file>
 
-<file path=customXml/item3.xml><?xml version="1.0" encoding="utf-8"?>
-<?mso-contentType ?>
-<FormTemplates xmlns="http://schemas.microsoft.com/sharepoint/v3/contenttype/forms">
-  <Display>DocumentLibraryForm</Display>
-  <Edit>DocumentLibraryForm</Edit>
-  <New>DocumentLibraryForm</New>
-</FormTemplates>
+<file path=customXml/itemProps2.xml><?xml version="1.0" encoding="utf-8"?>
+<ds:datastoreItem xmlns:ds="http://schemas.openxmlformats.org/officeDocument/2006/customXml" ds:itemID="{065F5E07-5487-4F28-90FD-A0F9578686E4}">
+  <ds:schemaRefs>
+    <ds:schemaRef ds:uri="http://schemas.microsoft.com/sharepoint/v3/contenttype/forms"/>
+  </ds:schemaRefs>
+</ds:datastoreItem>
 </file>
 
-<file path=customXml/item4.xml><?xml version="1.0" encoding="utf-8"?>
-<p:properties xmlns:p="http://schemas.microsoft.com/office/2006/metadata/properties" xmlns:xsi="http://www.w3.org/2001/XMLSchema-instance" xmlns:pc="http://schemas.microsoft.com/office/infopath/2007/PartnerControls">
-  <documentManagement>
-    <lcf76f155ced4ddcb4097134ff3c332f xmlns="5647c668-282e-4095-bf4c-a880177e52a2">
-      <Terms xmlns="http://schemas.microsoft.com/office/infopath/2007/PartnerControls"/>
-    </lcf76f155ced4ddcb4097134ff3c332f>
-    <TaxCatchAll xmlns="59dc9586-de65-4e00-b6bb-06472eb0c817" xsi:nil="true"/>
-  </documentManagement>
-</p:properties>
+<file path=customXml/itemProps3.xml><?xml version="1.0" encoding="utf-8"?>
+<ds:datastoreItem xmlns:ds="http://schemas.openxmlformats.org/officeDocument/2006/customXml" ds:itemID="{B3D8B919-3BFC-455B-8F21-59E0A6521532}">
+  <ds:schemaRefs>
+    <ds:schemaRef ds:uri="http://schemas.openxmlformats.org/officeDocument/2006/bibliography"/>
+  </ds:schemaRefs>
+</ds:datastoreItem>
 </file>
 
-<file path=customXml/itemProps1.xml><?xml version="1.0" encoding="utf-8"?>
+<file path=customXml/itemProps4.xml><?xml version="1.0" encoding="utf-8"?>
 <ds:datastoreItem xmlns:ds="http://schemas.openxmlformats.org/officeDocument/2006/customXml" ds:itemID="{ED6079A0-FC5E-44C3-AD6E-D75EEED38D00}">
   <ds:schemaRefs>
     <ds:schemaRef ds:uri="http://schemas.microsoft.com/office/2006/metadata/contentType"/>
@@ -5198,31 +5573,4 @@
     <ds:schemaRef ds:uri="http://schemas.microsoft.com/internal/obd"/>
   </ds:schemaRefs>
 </ds:datastoreItem>
-</file>
-
-<file path=customXml/itemProps2.xml><?xml version="1.0" encoding="utf-8"?>
-<ds:datastoreItem xmlns:ds="http://schemas.openxmlformats.org/officeDocument/2006/customXml" ds:itemID="{B3D8B919-3BFC-455B-8F21-59E0A6521532}">
-  <ds:schemaRefs>
-    <ds:schemaRef ds:uri="http://schemas.openxmlformats.org/officeDocument/2006/bibliography"/>
-  </ds:schemaRefs>
-</ds:datastoreItem>
-</file>
-
-<file path=customXml/itemProps3.xml><?xml version="1.0" encoding="utf-8"?>
-<ds:datastoreItem xmlns:ds="http://schemas.openxmlformats.org/officeDocument/2006/customXml" ds:itemID="{065F5E07-5487-4F28-90FD-A0F9578686E4}">
-  <ds:schemaRefs>
-    <ds:schemaRef ds:uri="http://schemas.microsoft.com/sharepoint/v3/contenttype/forms"/>
-  </ds:schemaRefs>
-</ds:datastoreItem>
-</file>
-
-<file path=customXml/itemProps4.xml><?xml version="1.0" encoding="utf-8"?>
-<ds:datastoreItem xmlns:ds="http://schemas.openxmlformats.org/officeDocument/2006/customXml" ds:itemID="{05AD0F2C-FF07-4655-B2F6-3CB46C47939A}">
-  <ds:schemaRefs>
-    <ds:schemaRef ds:uri="http://schemas.microsoft.com/office/2006/metadata/properties"/>
-    <ds:schemaRef ds:uri="http://schemas.microsoft.com/office/infopath/2007/PartnerControls"/>
-    <ds:schemaRef ds:uri="5647c668-282e-4095-bf4c-a880177e52a2"/>
-    <ds:schemaRef ds:uri="59dc9586-de65-4e00-b6bb-06472eb0c817"/>
-  </ds:schemaRefs>
-</ds:datastoreItem>
 </file>
</xml_diff>